<commit_message>
model analysis and selection performed
</commit_message>
<xml_diff>
--- a/docs/project_report.docx
+++ b/docs/project_report.docx
@@ -23,10 +23,7 @@
         <w:jc w:val="center"/>
       </w:pPr>
       <w:r>
-        <w:t xml:space="preserve">Project </w:t>
-      </w:r>
-      <w:r>
-        <w:t>Report on</w:t>
+        <w:t>Project Report on</w:t>
       </w:r>
     </w:p>
     <w:p>
@@ -531,40 +528,10 @@
         <w:rPr>
           <w:rStyle w:val="Strong"/>
         </w:rPr>
-        <w:t xml:space="preserve">Time of </w:t>
-      </w:r>
-      <w:r>
-        <w:rPr>
-          <w:rStyle w:val="Strong"/>
-        </w:rPr>
-        <w:t>Year Segmentation</w:t>
-      </w:r>
-      <w:r>
-        <w:t xml:space="preserve">: Segment the </w:t>
-      </w:r>
-      <w:r>
-        <w:t>ride into</w:t>
-      </w:r>
-      <w:r>
-        <w:t xml:space="preserve"> periods (e.g., </w:t>
-      </w:r>
-      <w:r>
-        <w:t>summer</w:t>
-      </w:r>
-      <w:r>
-        <w:t xml:space="preserve">, </w:t>
-      </w:r>
-      <w:r>
-        <w:t>winter</w:t>
-      </w:r>
-      <w:r>
-        <w:t xml:space="preserve">, evening, </w:t>
-      </w:r>
-      <w:r>
-        <w:t>fall, spring</w:t>
-      </w:r>
-      <w:r>
-        <w:t>).</w:t>
+        <w:t>Time of Year Segmentation</w:t>
+      </w:r>
+      <w:r>
+        <w:t>: Segment the ride into periods (e.g., summer, winter, evening, fall, spring).</w:t>
       </w:r>
     </w:p>
     <w:p>
@@ -580,10 +547,7 @@
     </w:p>
     <w:p>
       <w:r>
-        <w:t>Distribution analysis refers to the process of examining the statistical distribution of data within a dataset.</w:t>
-      </w:r>
-      <w:r>
-        <w:t xml:space="preserve"> Extensive usage of histograms and graphs for distribution analysis.</w:t>
+        <w:t>Distribution analysis refers to the process of examining the statistical distribution of data within a dataset. Extensive usage of histograms and graphs for distribution analysis.</w:t>
       </w:r>
     </w:p>
     <w:p>
@@ -705,6 +669,68 @@
         <w:t>Data Analysis and Modelling</w:t>
       </w:r>
       <w:bookmarkEnd w:id="10"/>
+    </w:p>
+    <w:p>
+      <w:pPr>
+        <w:pStyle w:val="Heading3"/>
+      </w:pPr>
+      <w:r>
+        <w:t>Clustering</w:t>
+      </w:r>
+    </w:p>
+    <w:p>
+      <w:pPr>
+        <w:pStyle w:val="Heading3"/>
+      </w:pPr>
+      <w:r>
+        <w:t>Dimensionality Reduction</w:t>
+      </w:r>
+    </w:p>
+    <w:p>
+      <w:pPr>
+        <w:pStyle w:val="Heading3"/>
+      </w:pPr>
+      <w:r>
+        <w:t>Feature Selection</w:t>
+      </w:r>
+    </w:p>
+    <w:p>
+      <w:r>
+        <w:t xml:space="preserve">Feature selection is a critical process in data analysis and modeling, aimed at identifying the most relevant features that contribute to the predictive power of a model. Initially, a correlation analysis is conducted to identify and remove highly correlated features, reducing redundancy in the dataset. Subsequently, recursive feature elimination (RFE) is applied to further refine the feature set. RFE works by recursively fitting a model and removing the least important features, as determined by the model's performance. This iterative process continues until the optimal subset of features is identified, balancing model accuracy and complexity. To handle large datasets efficiently and manage memory usage, the </w:t>
+      </w:r>
+      <w:proofErr w:type="spellStart"/>
+      <w:r>
+        <w:t>data.table</w:t>
+      </w:r>
+      <w:proofErr w:type="spellEnd"/>
+      <w:r>
+        <w:t xml:space="preserve"> package is used. </w:t>
+      </w:r>
+      <w:proofErr w:type="spellStart"/>
+      <w:r>
+        <w:t>data.table</w:t>
+      </w:r>
+      <w:proofErr w:type="spellEnd"/>
+      <w:r>
+        <w:t xml:space="preserve"> provides optimized and fast data manipulation capabilities, which are particularly useful when dealing with large volumes of data. By selecting a subset of the most significant features and using </w:t>
+      </w:r>
+      <w:proofErr w:type="spellStart"/>
+      <w:r>
+        <w:t>data.table</w:t>
+      </w:r>
+      <w:proofErr w:type="spellEnd"/>
+      <w:r>
+        <w:t xml:space="preserve"> for efficient data processing, we enhance the model's interpretability and efficiency, ultimately improving its predictive performance.</w:t>
+      </w:r>
+    </w:p>
+    <w:p>
+      <w:pPr>
+        <w:pStyle w:val="Heading3"/>
+      </w:pPr>
+      <w:r>
+        <w:lastRenderedPageBreak/>
+        <w:t>Model Selection and Training</w:t>
+      </w:r>
     </w:p>
     <w:p>
       <w:pPr>
@@ -913,7 +939,6 @@
       </w:pPr>
       <w:bookmarkStart w:id="12" w:name="_Toc171364811"/>
       <w:r>
-        <w:lastRenderedPageBreak/>
         <w:t>Conclusion</w:t>
       </w:r>
       <w:bookmarkEnd w:id="12"/>
@@ -1036,6 +1061,7 @@
           <w:b/>
           <w:bCs/>
         </w:rPr>
+        <w:lastRenderedPageBreak/>
         <w:t>Sustainability Impact:</w:t>
       </w:r>
       <w:r>

</xml_diff>

<commit_message>
XG boost ffeature update
</commit_message>
<xml_diff>
--- a/docs/project_report.docx
+++ b/docs/project_report.docx
@@ -190,7 +190,10 @@
         </w:sectPr>
       </w:pPr>
       <w:r>
-        <w:t xml:space="preserve">Abstract  -               </w:t>
+        <w:t>Abstract -</w:t>
+      </w:r>
+      <w:r>
+        <w:t xml:space="preserve">               </w:t>
       </w:r>
     </w:p>
     <w:p>
@@ -699,28 +702,42 @@
         <w:t xml:space="preserve">Feature selection is a critical process in data analysis and modeling, aimed at identifying the most relevant features that contribute to the predictive power of a model. Initially, a correlation analysis is conducted to identify and remove highly correlated features, reducing redundancy in the dataset. Subsequently, recursive feature elimination (RFE) is applied to further refine the feature set. RFE works by recursively fitting a model and removing the least important features, as determined by the model's performance. This iterative process continues until the optimal subset of features is identified, balancing model accuracy and complexity. To handle large datasets efficiently and manage memory usage, the </w:t>
       </w:r>
       <w:proofErr w:type="spellStart"/>
+      <w:proofErr w:type="gramStart"/>
       <w:r>
         <w:t>data.table</w:t>
       </w:r>
       <w:proofErr w:type="spellEnd"/>
+      <w:proofErr w:type="gramEnd"/>
       <w:r>
         <w:t xml:space="preserve"> package is used. </w:t>
       </w:r>
       <w:proofErr w:type="spellStart"/>
+      <w:proofErr w:type="gramStart"/>
       <w:r>
         <w:t>data.table</w:t>
       </w:r>
       <w:proofErr w:type="spellEnd"/>
+      <w:proofErr w:type="gramEnd"/>
       <w:r>
         <w:t xml:space="preserve"> provides optimized and fast data manipulation capabilities, which are particularly useful when dealing with large volumes of data. By selecting a subset of the most significant features and using </w:t>
       </w:r>
       <w:proofErr w:type="spellStart"/>
+      <w:proofErr w:type="gramStart"/>
       <w:r>
         <w:t>data.table</w:t>
       </w:r>
       <w:proofErr w:type="spellEnd"/>
-      <w:r>
-        <w:t xml:space="preserve"> for efficient data processing, we enhance the model's interpretability and efficiency, ultimately improving its predictive performance.</w:t>
+      <w:proofErr w:type="gramEnd"/>
+      <w:r>
+        <w:t xml:space="preserve"> for efficient data processing, we </w:t>
+      </w:r>
+      <w:proofErr w:type="gramStart"/>
+      <w:r>
+        <w:t>enhance</w:t>
+      </w:r>
+      <w:proofErr w:type="gramEnd"/>
+      <w:r>
+        <w:t xml:space="preserve"> the model's interpretability and efficiency, ultimately improving its predictive performance.</w:t>
       </w:r>
     </w:p>
     <w:p>
@@ -730,6 +747,95 @@
       <w:r>
         <w:lastRenderedPageBreak/>
         <w:t>Model Selection and Training</w:t>
+      </w:r>
+    </w:p>
+    <w:p>
+      <w:r>
+        <w:t xml:space="preserve">In our analysis, we focused on two robust machine learning algorithms: Random Forest and </w:t>
+      </w:r>
+      <w:proofErr w:type="spellStart"/>
+      <w:r>
+        <w:t>XGBoost</w:t>
+      </w:r>
+      <w:proofErr w:type="spellEnd"/>
+      <w:r>
+        <w:t xml:space="preserve">. These models were chosen for their effectiveness in handling complex datasets and their proven track record in delivering high predictive accuracy. </w:t>
+      </w:r>
+    </w:p>
+    <w:p>
+      <w:pPr>
+        <w:ind w:firstLine="720"/>
+      </w:pPr>
+      <w:r>
+        <w:rPr>
+          <w:rStyle w:val="Heading4Char"/>
+        </w:rPr>
+        <w:t>Random Forest</w:t>
+      </w:r>
+      <w:r>
+        <w:t>:</w:t>
+      </w:r>
+      <w:r>
+        <w:t xml:space="preserve"> an ensemble learning method, constructs multiple decision trees during training and outputs the average prediction of the individual trees. This approach reduces overfitting and improves generalization, making it suitable for our dataset, which includes numerous features and potential interactions. </w:t>
+      </w:r>
+    </w:p>
+    <w:p>
+      <w:pPr>
+        <w:ind w:firstLine="720"/>
+      </w:pPr>
+      <w:proofErr w:type="spellStart"/>
+      <w:r>
+        <w:rPr>
+          <w:rStyle w:val="Heading4Char"/>
+        </w:rPr>
+        <w:t>XGBoost</w:t>
+      </w:r>
+      <w:proofErr w:type="spellEnd"/>
+      <w:r>
+        <w:rPr>
+          <w:rStyle w:val="Heading4Char"/>
+        </w:rPr>
+        <w:t>,</w:t>
+      </w:r>
+      <w:r>
+        <w:t xml:space="preserve"> on the other hand, is a powerful gradient boosting algorithm known for its speed and performance. It builds models in a stage-wise manner and optimizes the model by minimizing the loss function, thus enhancing predictive accuracy and robustness.</w:t>
+      </w:r>
+    </w:p>
+    <w:p>
+      <w:r>
+        <w:t>Both models were evaluated using a subset of the selected features from our dataset. The performance of the models was assessed using Root Mean Squared Error (RMSE) and R-squared metrics. Random Forest demonstrated an RMSE of [</w:t>
+      </w:r>
+      <w:proofErr w:type="spellStart"/>
+      <w:r>
+        <w:t>rf_rmse</w:t>
+      </w:r>
+      <w:proofErr w:type="spellEnd"/>
+      <w:r>
+        <w:t xml:space="preserve">] and an R-squared value of [rf_r2], indicating its capability to explain a significant proportion of the variance in the trip duration data. </w:t>
+      </w:r>
+      <w:proofErr w:type="spellStart"/>
+      <w:r>
+        <w:t>XGBoost</w:t>
+      </w:r>
+      <w:proofErr w:type="spellEnd"/>
+      <w:r>
+        <w:t>, with an RMSE of [</w:t>
+      </w:r>
+      <w:proofErr w:type="spellStart"/>
+      <w:r>
+        <w:t>xgb_rmse</w:t>
+      </w:r>
+      <w:proofErr w:type="spellEnd"/>
+      <w:r>
+        <w:t xml:space="preserve">] and an R-squared value of [xgb_r2], also performed admirably, showcasing its efficiency in capturing complex patterns within the data. The comparison revealed that while both models provide strong predictive power, Random Forest slightly outperformed </w:t>
+      </w:r>
+      <w:proofErr w:type="spellStart"/>
+      <w:r>
+        <w:t>XGBoost</w:t>
+      </w:r>
+      <w:proofErr w:type="spellEnd"/>
+      <w:r>
+        <w:t xml:space="preserve"> in terms of RMSE and R-squared, making it the preferred choice for this analysis.</w:t>
       </w:r>
     </w:p>
     <w:p>
@@ -930,6 +1036,7 @@
     </w:p>
     <w:p>
       <w:r>
+        <w:lastRenderedPageBreak/>
         <w:t>This project will leverage these tools and methodologies to provide actionable insights into the Divvy bike-sharing system in Chicago, ultimately aiming to enhance its efficiency and user satisfaction.</w:t>
       </w:r>
     </w:p>
@@ -1061,7 +1168,6 @@
           <w:b/>
           <w:bCs/>
         </w:rPr>
-        <w:lastRenderedPageBreak/>
         <w:t>Sustainability Impact:</w:t>
       </w:r>
       <w:r>
@@ -1196,8 +1302,48 @@
         <w:t xml:space="preserve"> </w:t>
       </w:r>
     </w:p>
+    <w:p/>
+    <w:p>
+      <w:r>
+        <w:drawing>
+          <wp:inline distT="0" distB="0" distL="0" distR="0" wp14:anchorId="7FDD79EE" wp14:editId="604C87D5">
+            <wp:extent cx="5210902" cy="1657581"/>
+            <wp:effectExtent l="0" t="0" r="8890" b="0"/>
+            <wp:docPr id="1611366254" name="Picture 1" descr="A screenshot of a computer&#10;&#10;Description automatically generated"/>
+            <wp:cNvGraphicFramePr>
+              <a:graphicFrameLocks xmlns:a="http://schemas.openxmlformats.org/drawingml/2006/main" noChangeAspect="1"/>
+            </wp:cNvGraphicFramePr>
+            <a:graphic xmlns:a="http://schemas.openxmlformats.org/drawingml/2006/main">
+              <a:graphicData uri="http://schemas.openxmlformats.org/drawingml/2006/picture">
+                <pic:pic xmlns:pic="http://schemas.openxmlformats.org/drawingml/2006/picture">
+                  <pic:nvPicPr>
+                    <pic:cNvPr id="1611366254" name="Picture 1" descr="A screenshot of a computer&#10;&#10;Description automatically generated"/>
+                    <pic:cNvPicPr/>
+                  </pic:nvPicPr>
+                  <pic:blipFill>
+                    <a:blip r:embed="rId14"/>
+                    <a:stretch>
+                      <a:fillRect/>
+                    </a:stretch>
+                  </pic:blipFill>
+                  <pic:spPr>
+                    <a:xfrm>
+                      <a:off x="0" y="0"/>
+                      <a:ext cx="5210902" cy="1657581"/>
+                    </a:xfrm>
+                    <a:prstGeom prst="rect">
+                      <a:avLst/>
+                    </a:prstGeom>
+                  </pic:spPr>
+                </pic:pic>
+              </a:graphicData>
+            </a:graphic>
+          </wp:inline>
+        </w:drawing>
+      </w:r>
+    </w:p>
     <w:sectPr>
-      <w:footerReference w:type="first" r:id="rId14"/>
+      <w:footerReference w:type="first" r:id="rId15"/>
       <w:pgSz w:w="12240" w:h="15840"/>
       <w:pgMar w:top="1440" w:right="1440" w:bottom="1440" w:left="1440" w:header="720" w:footer="720" w:gutter="0"/>
       <w:pgNumType w:start="1"/>

</xml_diff>